<commit_message>
Task 1-6 done, added document with descriptions of the work.
</commit_message>
<xml_diff>
--- a/Labs/Lab 1/Laboratory 1 tasks.docx
+++ b/Labs/Lab 1/Laboratory 1 tasks.docx
@@ -6,43 +6,82 @@
       <w:pPr>
         <w:rPr>
           <w:sz w:val="36"/>
+          <w:lang w:val="en-US"/>
         </w:rPr>
       </w:pPr>
       <w:r>
         <w:rPr>
           <w:sz w:val="36"/>
+          <w:lang w:val="en-US"/>
         </w:rPr>
         <w:t>Laboratory 1</w:t>
       </w:r>
       <w:r>
         <w:rPr>
           <w:sz w:val="36"/>
+          <w:lang w:val="en-US"/>
         </w:rPr>
         <w:t xml:space="preserve"> tasks</w:t>
       </w:r>
     </w:p>
-    <w:p/>
-    <w:p>
-      <w:r>
-        <w:t>Alexander Lund</w:t>
-      </w:r>
-      <w:r>
+    <w:p>
+      <w:pPr>
+        <w:rPr>
+          <w:lang w:val="en-US"/>
+        </w:rPr>
+      </w:pPr>
+    </w:p>
+    <w:p>
+      <w:pPr>
+        <w:rPr>
+          <w:lang w:val="en-US"/>
+        </w:rPr>
+      </w:pPr>
+      <w:r>
+        <w:rPr>
+          <w:lang w:val="en-US"/>
+        </w:rPr>
+        <w:t xml:space="preserve">Alexander </w:t>
+      </w:r>
+      <w:proofErr w:type="spellStart"/>
+      <w:r>
+        <w:rPr>
+          <w:lang w:val="en-US"/>
+        </w:rPr>
+        <w:t>Lund</w:t>
+      </w:r>
+      <w:r>
+        <w:rPr>
+          <w:lang w:val="en-US"/>
+        </w:rPr>
         <w:t>q</w:t>
       </w:r>
       <w:r>
+        <w:rPr>
+          <w:lang w:val="en-US"/>
+        </w:rPr>
         <w:t>vist</w:t>
       </w:r>
-    </w:p>
-    <w:p/>
+      <w:proofErr w:type="spellEnd"/>
+    </w:p>
+    <w:p>
+      <w:pPr>
+        <w:rPr>
+          <w:lang w:val="en-US"/>
+        </w:rPr>
+      </w:pPr>
+    </w:p>
     <w:p>
       <w:pPr>
         <w:rPr>
           <w:b/>
+          <w:lang w:val="en-US"/>
         </w:rPr>
       </w:pPr>
       <w:r>
         <w:rPr>
           <w:b/>
+          <w:lang w:val="en-US"/>
         </w:rPr>
         <w:t>Task 1</w:t>
       </w:r>
@@ -51,6 +90,7 @@
       <w:pPr>
         <w:rPr>
           <w:sz w:val="20"/>
+          <w:lang w:val="en-US"/>
         </w:rPr>
       </w:pPr>
       <w:r>
@@ -63,11 +103,18 @@
       <w:r>
         <w:rPr>
           <w:sz w:val="20"/>
+          <w:lang w:val="en-US"/>
         </w:rPr>
         <w:t>Why?</w:t>
       </w:r>
     </w:p>
-    <w:p/>
+    <w:p>
+      <w:pPr>
+        <w:rPr>
+          <w:lang w:val="en-US"/>
+        </w:rPr>
+      </w:pPr>
+    </w:p>
     <w:p>
       <w:pPr>
         <w:rPr>
@@ -304,28 +351,64 @@
         <w:rPr>
           <w:lang w:val="en-US"/>
         </w:rPr>
-        <w:t>This is because in line 14, we previously added only one, and therefore incremented the ASCII-character to the next. (0x30 = 0, 0x31 = 1,…, 0x59 = Y, 0x5A = Z). So to get the each third ASCII-character we add 3 instead.</w:t>
-      </w:r>
-    </w:p>
-    <w:p>
-      <w:pPr>
-        <w:rPr>
-          <w:lang w:val="en-US"/>
-        </w:rPr>
-      </w:pPr>
-    </w:p>
-    <w:p>
-      <w:pPr>
-        <w:rPr>
-          <w:lang w:val="en-US"/>
-        </w:rPr>
-      </w:pPr>
-      <w:r>
-        <w:rPr>
-          <w:lang w:val="en-US"/>
-        </w:rPr>
-        <w:t>The previous line at 17 checked if the character was equal to the character after Z, which would signal a stop. But by taking each third we would actually skip</w:t>
-      </w:r>
+        <w:t xml:space="preserve">This is because in line 14, we previously added only one, and therefore incremented the ASCII-character to the next. (0x30 = 0, 0x31 = </w:t>
+      </w:r>
+      <w:proofErr w:type="gramStart"/>
+      <w:r>
+        <w:rPr>
+          <w:lang w:val="en-US"/>
+        </w:rPr>
+        <w:t>1,…</w:t>
+      </w:r>
+      <w:proofErr w:type="gramEnd"/>
+      <w:r>
+        <w:rPr>
+          <w:lang w:val="en-US"/>
+        </w:rPr>
+        <w:t xml:space="preserve">, 0x59 = Y, 0x5A = Z). </w:t>
+      </w:r>
+      <w:proofErr w:type="gramStart"/>
+      <w:r>
+        <w:rPr>
+          <w:lang w:val="en-US"/>
+        </w:rPr>
+        <w:t>So</w:t>
+      </w:r>
+      <w:proofErr w:type="gramEnd"/>
+      <w:r>
+        <w:rPr>
+          <w:lang w:val="en-US"/>
+        </w:rPr>
+        <w:t xml:space="preserve"> to get the each third ASCII-character we add 3 instead.</w:t>
+      </w:r>
+    </w:p>
+    <w:p>
+      <w:pPr>
+        <w:rPr>
+          <w:lang w:val="en-US"/>
+        </w:rPr>
+      </w:pPr>
+    </w:p>
+    <w:p>
+      <w:pPr>
+        <w:rPr>
+          <w:lang w:val="en-US"/>
+        </w:rPr>
+      </w:pPr>
+      <w:r>
+        <w:rPr>
+          <w:lang w:val="en-US"/>
+        </w:rPr>
+        <w:t xml:space="preserve">The previous line at 17 checked if the character was equal to the character after Z, which would signal a stop. But by taking each third we would </w:t>
+      </w:r>
+      <w:proofErr w:type="gramStart"/>
+      <w:r>
+        <w:rPr>
+          <w:lang w:val="en-US"/>
+        </w:rPr>
+        <w:t>actually skip</w:t>
+      </w:r>
+      <w:proofErr w:type="gramEnd"/>
       <w:r>
         <w:rPr>
           <w:lang w:val="en-US"/>
@@ -337,7 +420,35 @@
           <w:lang w:val="en-US"/>
         </w:rPr>
         <w:lastRenderedPageBreak/>
-        <w:t>signal a stop and the program would loop forever. By instead changing it to ble instead, we will check if the current char is less than our “stop” char ( 0x5B = [ ).</w:t>
+        <w:t xml:space="preserve">signal a stop and the program would loop forever. By instead changing it to </w:t>
+      </w:r>
+      <w:proofErr w:type="spellStart"/>
+      <w:r>
+        <w:rPr>
+          <w:lang w:val="en-US"/>
+        </w:rPr>
+        <w:t>ble</w:t>
+      </w:r>
+      <w:proofErr w:type="spellEnd"/>
+      <w:r>
+        <w:rPr>
+          <w:lang w:val="en-US"/>
+        </w:rPr>
+        <w:t xml:space="preserve"> instead, we will check if the current char is less than our “stop” char </w:t>
+      </w:r>
+      <w:proofErr w:type="gramStart"/>
+      <w:r>
+        <w:rPr>
+          <w:lang w:val="en-US"/>
+        </w:rPr>
+        <w:t>( 0</w:t>
+      </w:r>
+      <w:proofErr w:type="gramEnd"/>
+      <w:r>
+        <w:rPr>
+          <w:lang w:val="en-US"/>
+        </w:rPr>
+        <w:t>x5B = [ ).</w:t>
       </w:r>
     </w:p>
     <w:p>
@@ -389,7 +500,23 @@
           <w:sz w:val="20"/>
           <w:lang w:val="en-US"/>
         </w:rPr>
-        <w:t>Your subroutine hexasc is called with an integer-value as an argument in register $a0, and</w:t>
+        <w:t xml:space="preserve">Your subroutine </w:t>
+      </w:r>
+      <w:proofErr w:type="spellStart"/>
+      <w:r>
+        <w:rPr>
+          <w:sz w:val="20"/>
+          <w:lang w:val="en-US"/>
+        </w:rPr>
+        <w:t>hexasc</w:t>
+      </w:r>
+      <w:proofErr w:type="spellEnd"/>
+      <w:r>
+        <w:rPr>
+          <w:sz w:val="20"/>
+          <w:lang w:val="en-US"/>
+        </w:rPr>
+        <w:t xml:space="preserve"> is called with an integer-value as an argument in register $a0, and</w:t>
       </w:r>
     </w:p>
     <w:p>
@@ -434,15 +561,24 @@
           <w:sz w:val="20"/>
           <w:lang w:val="en-US"/>
         </w:rPr>
-        <w:t>instruction to actually branch to another location? This is called a taken branch.</w:t>
-      </w:r>
-    </w:p>
-    <w:p>
-      <w:pPr>
-        <w:rPr>
-          <w:lang w:val="en-US"/>
-        </w:rPr>
-      </w:pPr>
+        <w:t xml:space="preserve">instruction to </w:t>
+      </w:r>
+      <w:proofErr w:type="gramStart"/>
+      <w:r>
+        <w:rPr>
+          <w:sz w:val="20"/>
+          <w:lang w:val="en-US"/>
+        </w:rPr>
+        <w:t>actually branch</w:t>
+      </w:r>
+      <w:proofErr w:type="gramEnd"/>
+      <w:r>
+        <w:rPr>
+          <w:sz w:val="20"/>
+          <w:lang w:val="en-US"/>
+        </w:rPr>
+        <w:t xml:space="preserve"> to another location? This is called a taken branch.</w:t>
+      </w:r>
     </w:p>
     <w:p>
       <w:pPr>
@@ -456,13 +592,13 @@
           <w:lang w:eastAsia="sv-SE"/>
         </w:rPr>
         <w:drawing>
-          <wp:anchor distT="0" distB="0" distL="114300" distR="114300" simplePos="0" relativeHeight="251661312" behindDoc="0" locked="0" layoutInCell="1" allowOverlap="1" wp14:anchorId="5610979B" wp14:editId="0C555BF7">
+          <wp:anchor distT="0" distB="0" distL="114300" distR="114300" simplePos="0" relativeHeight="251661312" behindDoc="0" locked="0" layoutInCell="1" allowOverlap="1" wp14:anchorId="5610979B" wp14:editId="4F45FB3B">
             <wp:simplePos x="0" y="0"/>
             <wp:positionH relativeFrom="column">
-              <wp:posOffset>2395</wp:posOffset>
+              <wp:posOffset>-163830</wp:posOffset>
             </wp:positionH>
             <wp:positionV relativeFrom="paragraph">
-              <wp:posOffset>-1736</wp:posOffset>
+              <wp:posOffset>327025</wp:posOffset>
             </wp:positionV>
             <wp:extent cx="5755640" cy="2085340"/>
             <wp:effectExtent l="50800" t="50800" r="137160" b="124460"/>
@@ -519,6 +655,13 @@
           </wp:anchor>
         </w:drawing>
       </w:r>
+    </w:p>
+    <w:p>
+      <w:pPr>
+        <w:rPr>
+          <w:lang w:val="en-US"/>
+        </w:rPr>
+      </w:pPr>
       <w:r>
         <w:rPr>
           <w:lang w:val="en-US"/>
@@ -529,13 +672,51 @@
         <w:rPr>
           <w:lang w:val="en-US"/>
         </w:rPr>
-        <w:t>4 LSB</w:t>
-      </w:r>
-      <w:r>
-        <w:rPr>
-          <w:lang w:val="en-US"/>
-        </w:rPr>
-        <w:t>), we perform a immediate and operation on our “input” register $a0 with the value 0x0000000F, since bitwise AND operations keep the value of a bit if it is ANDed with a one, and discard the value if it is a zero.</w:t>
+        <w:t xml:space="preserve">4 </w:t>
+      </w:r>
+      <w:proofErr w:type="spellStart"/>
+      <w:r>
+        <w:rPr>
+          <w:lang w:val="en-US"/>
+        </w:rPr>
+        <w:t>LSB</w:t>
+      </w:r>
+      <w:proofErr w:type="spellEnd"/>
+      <w:r>
+        <w:rPr>
+          <w:lang w:val="en-US"/>
+        </w:rPr>
+        <w:t xml:space="preserve">), we perform </w:t>
+      </w:r>
+      <w:proofErr w:type="spellStart"/>
+      <w:proofErr w:type="gramStart"/>
+      <w:r>
+        <w:rPr>
+          <w:lang w:val="en-US"/>
+        </w:rPr>
+        <w:t>a</w:t>
+      </w:r>
+      <w:proofErr w:type="spellEnd"/>
+      <w:proofErr w:type="gramEnd"/>
+      <w:r>
+        <w:rPr>
+          <w:lang w:val="en-US"/>
+        </w:rPr>
+        <w:t xml:space="preserve"> immediate and operation on our “input” register $a0 with the value 0x0000000F, since bitwise AND operations keep the value of a bit if it is </w:t>
+      </w:r>
+      <w:proofErr w:type="spellStart"/>
+      <w:r>
+        <w:rPr>
+          <w:lang w:val="en-US"/>
+        </w:rPr>
+        <w:t>ANDed</w:t>
+      </w:r>
+      <w:proofErr w:type="spellEnd"/>
+      <w:r>
+        <w:rPr>
+          <w:lang w:val="en-US"/>
+        </w:rPr>
+        <w:t xml:space="preserve"> with a one, and discard the value if it is a zero.</w:t>
       </w:r>
     </w:p>
     <w:p>
@@ -556,7 +737,21 @@
         <w:rPr>
           <w:lang w:val="en-US"/>
         </w:rPr>
-        <w:t>If we input anything higher than 15, we will get wrong answer. 17 for example will become 1. This is because we are only considering the 4 LSB in the input. And because 17 is 11 in hex, we get 1. 76 (0</w:t>
+        <w:t xml:space="preserve">If we input anything higher than 15, we will get wrong answer. 17 for example will become 1. This is because we are only considering the 4 </w:t>
+      </w:r>
+      <w:proofErr w:type="spellStart"/>
+      <w:r>
+        <w:rPr>
+          <w:lang w:val="en-US"/>
+        </w:rPr>
+        <w:t>LSB</w:t>
+      </w:r>
+      <w:proofErr w:type="spellEnd"/>
+      <w:r>
+        <w:rPr>
+          <w:lang w:val="en-US"/>
+        </w:rPr>
+        <w:t xml:space="preserve"> in the input. And because 17 is 11 in hex, we get 1. 76 (0</w:t>
       </w:r>
       <w:r>
         <w:t>100</w:t>
@@ -601,7 +796,21 @@
         <w:rPr>
           <w:lang w:val="en-US"/>
         </w:rPr>
-        <w:t>We use conditional branching (ble) to determine where to continue the program. If the “input” is less than or equal to 9, we go to the label number. If it is less than or equal to 15</w:t>
+        <w:t>We use conditional branching (</w:t>
+      </w:r>
+      <w:proofErr w:type="spellStart"/>
+      <w:r>
+        <w:rPr>
+          <w:lang w:val="en-US"/>
+        </w:rPr>
+        <w:t>ble</w:t>
+      </w:r>
+      <w:proofErr w:type="spellEnd"/>
+      <w:r>
+        <w:rPr>
+          <w:lang w:val="en-US"/>
+        </w:rPr>
+        <w:t>) to determine where to continue the program. If the “input” is less than or equal to 9, we go to the label number. If it is less than or equal to 15</w:t>
       </w:r>
       <w:r>
         <w:rPr>
@@ -725,37 +934,228 @@
         <w:rPr>
           <w:lang w:val="en-US"/>
         </w:rPr>
-        <w:t>Register usage</w:t>
-      </w:r>
-    </w:p>
-    <w:p>
-      <w:pPr>
-        <w:rPr>
-          <w:lang w:val="en-US"/>
-        </w:rPr>
-      </w:pPr>
-    </w:p>
-    <w:p>
-      <w:pPr>
-        <w:rPr>
-          <w:lang w:val="en-US"/>
-        </w:rPr>
-      </w:pPr>
-      <w:r>
-        <w:rPr>
-          <w:lang w:val="en-US"/>
-        </w:rPr>
-        <w:t>Saved no saved</w:t>
-      </w:r>
-    </w:p>
-    <w:p>
-      <w:pPr>
-        <w:rPr>
-          <w:lang w:val="en-US"/>
-        </w:rPr>
-      </w:pPr>
-      <w:bookmarkStart w:id="0" w:name="_GoBack"/>
-      <w:bookmarkEnd w:id="0"/>
+        <w:t xml:space="preserve">We push $s1 to the stack, </w:t>
+      </w:r>
+      <w:r>
+        <w:rPr>
+          <w:lang w:val="en-US"/>
+        </w:rPr>
+        <w:t xml:space="preserve">since it is common practice that preserved registers such as $s0-$s7, need to be saved by the called function. These are also called </w:t>
+      </w:r>
+      <w:proofErr w:type="spellStart"/>
+      <w:r>
+        <w:rPr>
+          <w:lang w:val="en-US"/>
+        </w:rPr>
+        <w:t>callee</w:t>
+      </w:r>
+      <w:proofErr w:type="spellEnd"/>
+      <w:r>
+        <w:rPr>
+          <w:lang w:val="en-US"/>
+        </w:rPr>
+        <w:t>-saved.</w:t>
+      </w:r>
+      <w:r>
+        <w:rPr>
+          <w:lang w:val="en-US"/>
+        </w:rPr>
+        <w:t xml:space="preserve"> In our </w:t>
+      </w:r>
+      <w:proofErr w:type="gramStart"/>
+      <w:r>
+        <w:rPr>
+          <w:lang w:val="en-US"/>
+        </w:rPr>
+        <w:t>program</w:t>
+      </w:r>
+      <w:proofErr w:type="gramEnd"/>
+      <w:r>
+        <w:rPr>
+          <w:lang w:val="en-US"/>
+        </w:rPr>
+        <w:t xml:space="preserve"> it</w:t>
+      </w:r>
+      <w:r>
+        <w:rPr>
+          <w:lang w:val="en-US"/>
+        </w:rPr>
+        <w:t xml:space="preserve"> doesn’t seem necessary, but we chose to save it anyway.</w:t>
+      </w:r>
+    </w:p>
+    <w:p>
+      <w:pPr>
+        <w:rPr>
+          <w:lang w:val="en-US"/>
+        </w:rPr>
+      </w:pPr>
+    </w:p>
+    <w:p>
+      <w:pPr>
+        <w:rPr>
+          <w:lang w:val="en-US"/>
+        </w:rPr>
+      </w:pPr>
+      <w:r>
+        <w:rPr>
+          <w:lang w:val="en-US"/>
+        </w:rPr>
+        <w:t>We also</w:t>
+      </w:r>
+      <w:r>
+        <w:rPr>
+          <w:lang w:val="en-US"/>
+        </w:rPr>
+        <w:t xml:space="preserve"> store </w:t>
+      </w:r>
+      <w:r>
+        <w:rPr>
+          <w:lang w:val="en-US"/>
+        </w:rPr>
+        <w:t>the</w:t>
+      </w:r>
+      <w:r>
+        <w:rPr>
+          <w:lang w:val="en-US"/>
+        </w:rPr>
+        <w:t xml:space="preserve"> return address ($</w:t>
+      </w:r>
+      <w:proofErr w:type="spellStart"/>
+      <w:r>
+        <w:rPr>
+          <w:lang w:val="en-US"/>
+        </w:rPr>
+        <w:t>ra</w:t>
+      </w:r>
+      <w:proofErr w:type="spellEnd"/>
+      <w:r>
+        <w:rPr>
+          <w:lang w:val="en-US"/>
+        </w:rPr>
+        <w:t>)</w:t>
+      </w:r>
+      <w:r>
+        <w:rPr>
+          <w:lang w:val="en-US"/>
+        </w:rPr>
+        <w:t xml:space="preserve"> on the stack</w:t>
+      </w:r>
+      <w:r>
+        <w:rPr>
+          <w:lang w:val="en-US"/>
+        </w:rPr>
+        <w:t xml:space="preserve"> for safekeeping since it is common practice </w:t>
+      </w:r>
+      <w:r>
+        <w:rPr>
+          <w:lang w:val="en-US"/>
+        </w:rPr>
+        <w:t xml:space="preserve">and </w:t>
+      </w:r>
+      <w:r>
+        <w:rPr>
+          <w:lang w:val="en-US"/>
+        </w:rPr>
+        <w:t>it is a preserved register.</w:t>
+      </w:r>
+    </w:p>
+    <w:p>
+      <w:pPr>
+        <w:rPr>
+          <w:lang w:val="en-US"/>
+        </w:rPr>
+      </w:pPr>
+    </w:p>
+    <w:p>
+      <w:pPr>
+        <w:rPr>
+          <w:lang w:val="en-US"/>
+        </w:rPr>
+      </w:pPr>
+      <w:r>
+        <w:rPr>
+          <w:lang w:val="en-US"/>
+        </w:rPr>
+        <w:t>The registers that are not saved on the stack are the temporary value registers ($t0-$t7). This is because</w:t>
+      </w:r>
+      <w:r>
+        <w:rPr>
+          <w:lang w:val="en-US"/>
+        </w:rPr>
+        <w:t xml:space="preserve"> they </w:t>
+      </w:r>
+      <w:r>
+        <w:rPr>
+          <w:lang w:val="en-US"/>
+        </w:rPr>
+        <w:t>are only needed temporary inside the subroutine. They are considered caller-saved</w:t>
+      </w:r>
+      <w:r>
+        <w:rPr>
+          <w:lang w:val="en-US"/>
+        </w:rPr>
+        <w:t xml:space="preserve"> (or </w:t>
+      </w:r>
+      <w:proofErr w:type="spellStart"/>
+      <w:r>
+        <w:rPr>
+          <w:lang w:val="en-US"/>
+        </w:rPr>
+        <w:t>nonpreserved</w:t>
+      </w:r>
+      <w:proofErr w:type="spellEnd"/>
+      <w:r>
+        <w:rPr>
+          <w:lang w:val="en-US"/>
+        </w:rPr>
+        <w:t>)</w:t>
+      </w:r>
+      <w:r>
+        <w:rPr>
+          <w:lang w:val="en-US"/>
+        </w:rPr>
+        <w:t xml:space="preserve">, so any subroutine that calls upon another (The </w:t>
+      </w:r>
+      <w:proofErr w:type="spellStart"/>
+      <w:r>
+        <w:rPr>
+          <w:lang w:val="en-US"/>
+        </w:rPr>
+        <w:t>callee</w:t>
+      </w:r>
+      <w:proofErr w:type="spellEnd"/>
+      <w:r>
+        <w:rPr>
+          <w:lang w:val="en-US"/>
+        </w:rPr>
+        <w:t xml:space="preserve">) needs to preserve these registers in case they are needed. </w:t>
+      </w:r>
+    </w:p>
+    <w:p>
+      <w:pPr>
+        <w:rPr>
+          <w:lang w:val="en-US"/>
+        </w:rPr>
+      </w:pPr>
+      <w:r>
+        <w:rPr>
+          <w:lang w:val="en-US"/>
+        </w:rPr>
+        <w:t>In our program, they aren’</w:t>
+      </w:r>
+      <w:r>
+        <w:rPr>
+          <w:lang w:val="en-US"/>
+        </w:rPr>
+        <w:t>t preserved in the prewritten code and on inspection, it doesn’t seem that they need to either.</w:t>
+      </w:r>
+    </w:p>
+    <w:p>
+      <w:pPr>
+        <w:rPr>
+          <w:lang w:val="en-US"/>
+        </w:rPr>
+      </w:pPr>
     </w:p>
     <w:p>
       <w:pPr>
@@ -769,7 +1169,7 @@
           <w:lang w:eastAsia="sv-SE"/>
         </w:rPr>
         <w:drawing>
-          <wp:anchor distT="0" distB="0" distL="114300" distR="114300" simplePos="0" relativeHeight="251663360" behindDoc="0" locked="0" layoutInCell="1" allowOverlap="1" wp14:anchorId="133B11A8" wp14:editId="0C42DC63">
+          <wp:anchor distT="0" distB="0" distL="114300" distR="114300" simplePos="0" relativeHeight="251663360" behindDoc="0" locked="0" layoutInCell="1" allowOverlap="1" wp14:anchorId="133B11A8" wp14:editId="10E54414">
             <wp:simplePos x="0" y="0"/>
             <wp:positionH relativeFrom="column">
               <wp:posOffset>-40640</wp:posOffset>
@@ -852,80 +1252,144 @@
           <w:lang w:val="en-US"/>
         </w:rPr>
       </w:pPr>
-    </w:p>
-    <w:p>
-      <w:pPr>
+      <w:r>
+        <w:rPr>
+          <w:lang w:val="en-US"/>
+        </w:rPr>
+        <w:t xml:space="preserve">We mask out the bits that represent number 5 with the </w:t>
+      </w:r>
+      <w:proofErr w:type="spellStart"/>
+      <w:r>
+        <w:rPr>
+          <w:lang w:val="en-US"/>
+        </w:rPr>
+        <w:t>andi</w:t>
+      </w:r>
+      <w:proofErr w:type="spellEnd"/>
+      <w:r>
+        <w:rPr>
+          <w:lang w:val="en-US"/>
+        </w:rPr>
+        <w:t xml:space="preserve"> operation (bitwise AND keeps bits </w:t>
+      </w:r>
+      <w:proofErr w:type="spellStart"/>
+      <w:r>
+        <w:rPr>
+          <w:lang w:val="en-US"/>
+        </w:rPr>
+        <w:t>anded</w:t>
+      </w:r>
+      <w:proofErr w:type="spellEnd"/>
+      <w:r>
+        <w:rPr>
+          <w:lang w:val="en-US"/>
+        </w:rPr>
+        <w:t xml:space="preserve"> with 1’s and discards the ones </w:t>
+      </w:r>
+      <w:proofErr w:type="spellStart"/>
+      <w:r>
+        <w:rPr>
+          <w:lang w:val="en-US"/>
+        </w:rPr>
+        <w:t>anded</w:t>
+      </w:r>
+      <w:proofErr w:type="spellEnd"/>
+      <w:r>
+        <w:rPr>
+          <w:lang w:val="en-US"/>
+        </w:rPr>
+        <w:t xml:space="preserve"> with 0’s).</w:t>
+      </w:r>
+    </w:p>
+    <w:p>
+      <w:pPr>
+        <w:rPr>
+          <w:lang w:val="en-US"/>
+        </w:rPr>
+      </w:pPr>
+      <w:r>
+        <w:rPr>
+          <w:lang w:val="en-US"/>
+        </w:rPr>
+        <w:t xml:space="preserve">We then shift the bits to the lowest position and then pass it to the argument register so that </w:t>
+      </w:r>
+      <w:proofErr w:type="spellStart"/>
+      <w:r>
+        <w:rPr>
+          <w:lang w:val="en-US"/>
+        </w:rPr>
+        <w:t>hexasc</w:t>
+      </w:r>
+      <w:proofErr w:type="spellEnd"/>
+      <w:r>
+        <w:rPr>
+          <w:lang w:val="en-US"/>
+        </w:rPr>
+        <w:t xml:space="preserve"> can use it. </w:t>
+      </w:r>
+    </w:p>
+    <w:p>
+      <w:pPr>
+        <w:rPr>
+          <w:lang w:val="en-US"/>
+        </w:rPr>
+      </w:pPr>
+      <w:r>
+        <w:rPr>
+          <w:lang w:val="en-US"/>
+        </w:rPr>
+        <w:t xml:space="preserve">The return value from </w:t>
+      </w:r>
+      <w:proofErr w:type="spellStart"/>
+      <w:r>
+        <w:rPr>
+          <w:lang w:val="en-US"/>
+        </w:rPr>
+        <w:t>hexasc</w:t>
+      </w:r>
+      <w:proofErr w:type="spellEnd"/>
+      <w:r>
+        <w:rPr>
+          <w:lang w:val="en-US"/>
+        </w:rPr>
+        <w:t xml:space="preserve"> is in $v0 and we the use the </w:t>
+      </w:r>
+      <w:proofErr w:type="spellStart"/>
+      <w:r>
+        <w:rPr>
+          <w:lang w:val="en-US"/>
+        </w:rPr>
+        <w:t>sb</w:t>
+      </w:r>
+      <w:proofErr w:type="spellEnd"/>
+      <w:r>
+        <w:rPr>
+          <w:lang w:val="en-US"/>
+        </w:rPr>
+        <w:t xml:space="preserve"> command (Store byte) to store the output hex value in the memory </w:t>
+      </w:r>
+      <w:r>
+        <w:rPr>
+          <w:lang w:val="en-US"/>
+        </w:rPr>
+        <w:t xml:space="preserve">pointed by $s1 (Which initially has the value of </w:t>
+      </w:r>
+      <w:bookmarkStart w:id="0" w:name="_GoBack"/>
+      <w:proofErr w:type="spellStart"/>
+      <w:r>
         <w:rPr>
           <w:b/>
           <w:lang w:val="en-US"/>
         </w:rPr>
-      </w:pPr>
-      <w:r>
-        <w:rPr>
-          <w:b/>
-          <w:lang w:val="en-US"/>
-        </w:rPr>
-        <w:t>Task 4</w:t>
-      </w:r>
-    </w:p>
-    <w:p>
-      <w:pPr>
-        <w:rPr>
-          <w:sz w:val="20"/>
-          <w:lang w:val="en-US"/>
-        </w:rPr>
-      </w:pPr>
-      <w:r>
-        <w:rPr>
-          <w:sz w:val="20"/>
-          <w:lang w:val="en-US"/>
-        </w:rPr>
-        <w:t>Note to teachers and students: check that the assembly code matches the C code.</w:t>
-      </w:r>
-    </w:p>
-    <w:p>
-      <w:pPr>
-        <w:rPr>
-          <w:sz w:val="20"/>
-          <w:lang w:val="en-US"/>
-        </w:rPr>
-      </w:pPr>
-      <w:r>
-        <w:rPr>
-          <w:sz w:val="20"/>
-          <w:lang w:val="en-US"/>
-        </w:rPr>
-        <w:t>If the argument value in register $a0 is zero, which instructions in your subroutine are</w:t>
-      </w:r>
-    </w:p>
-    <w:p>
-      <w:pPr>
-        <w:rPr>
-          <w:sz w:val="20"/>
-          <w:lang w:val="en-US"/>
-        </w:rPr>
-      </w:pPr>
-      <w:r>
-        <w:rPr>
-          <w:sz w:val="20"/>
-          <w:lang w:val="en-US"/>
-        </w:rPr>
-        <w:t>executed? How many times each? Why?</w:t>
-      </w:r>
-    </w:p>
-    <w:p>
-      <w:pPr>
-        <w:rPr>
-          <w:sz w:val="20"/>
-          <w:lang w:val="en-US"/>
-        </w:rPr>
-      </w:pPr>
-      <w:r>
-        <w:rPr>
-          <w:sz w:val="20"/>
-          <w:lang w:val="en-US"/>
-        </w:rPr>
-        <w:t>Repeat the previous question for a negative number: -1.</w:t>
+        <w:t>timestr</w:t>
+      </w:r>
+      <w:bookmarkEnd w:id="0"/>
+      <w:proofErr w:type="spellEnd"/>
+      <w:r>
+        <w:rPr>
+          <w:lang w:val="en-US"/>
+        </w:rPr>
+        <w:t>)</w:t>
       </w:r>
     </w:p>
     <w:p>
@@ -947,7 +1411,368 @@
           <w:lang w:eastAsia="sv-SE"/>
         </w:rPr>
         <w:drawing>
-          <wp:anchor distT="0" distB="0" distL="114300" distR="114300" simplePos="0" relativeHeight="251662336" behindDoc="0" locked="0" layoutInCell="1" allowOverlap="1" wp14:anchorId="43B9D0B5" wp14:editId="2BC0A390">
+          <wp:anchor distT="0" distB="0" distL="114300" distR="114300" simplePos="0" relativeHeight="251666432" behindDoc="0" locked="0" layoutInCell="1" allowOverlap="1" wp14:anchorId="065C4CC0" wp14:editId="717D4729">
+            <wp:simplePos x="0" y="0"/>
+            <wp:positionH relativeFrom="column">
+              <wp:posOffset>-51435</wp:posOffset>
+            </wp:positionH>
+            <wp:positionV relativeFrom="paragraph">
+              <wp:posOffset>351790</wp:posOffset>
+            </wp:positionV>
+            <wp:extent cx="5755640" cy="2411095"/>
+            <wp:effectExtent l="50800" t="50800" r="137160" b="128905"/>
+            <wp:wrapTopAndBottom/>
+            <wp:docPr id="1" name="Bildobjekt 1"/>
+            <wp:cNvGraphicFramePr>
+              <a:graphicFrameLocks xmlns:a="http://schemas.openxmlformats.org/drawingml/2006/main" noChangeAspect="1"/>
+            </wp:cNvGraphicFramePr>
+            <a:graphic xmlns:a="http://schemas.openxmlformats.org/drawingml/2006/main">
+              <a:graphicData uri="http://schemas.openxmlformats.org/drawingml/2006/picture">
+                <pic:pic xmlns:pic="http://schemas.openxmlformats.org/drawingml/2006/picture">
+                  <pic:nvPicPr>
+                    <pic:cNvPr id="1" name="Skärmavbild 2021-02-02 kl. 23.22.24.png"/>
+                    <pic:cNvPicPr/>
+                  </pic:nvPicPr>
+                  <pic:blipFill>
+                    <a:blip r:embed="rId8">
+                      <a:extLst>
+                        <a:ext uri="{28A0092B-C50C-407E-A947-70E740481C1C}">
+                          <a14:useLocalDpi xmlns:a14="http://schemas.microsoft.com/office/drawing/2010/main" val="0"/>
+                        </a:ext>
+                      </a:extLst>
+                    </a:blip>
+                    <a:stretch>
+                      <a:fillRect/>
+                    </a:stretch>
+                  </pic:blipFill>
+                  <pic:spPr>
+                    <a:xfrm>
+                      <a:off x="0" y="0"/>
+                      <a:ext cx="5755640" cy="2411095"/>
+                    </a:xfrm>
+                    <a:prstGeom prst="rect">
+                      <a:avLst/>
+                    </a:prstGeom>
+                    <a:ln>
+                      <a:solidFill>
+                        <a:schemeClr val="accent1"/>
+                      </a:solidFill>
+                    </a:ln>
+                    <a:effectLst>
+                      <a:outerShdw blurRad="50800" dist="38100" dir="2700000" algn="tl" rotWithShape="0">
+                        <a:prstClr val="black">
+                          <a:alpha val="40000"/>
+                        </a:prstClr>
+                      </a:outerShdw>
+                    </a:effectLst>
+                  </pic:spPr>
+                </pic:pic>
+              </a:graphicData>
+            </a:graphic>
+          </wp:anchor>
+        </w:drawing>
+      </w:r>
+      <w:proofErr w:type="spellStart"/>
+      <w:r>
+        <w:rPr>
+          <w:lang w:val="en-US"/>
+        </w:rPr>
+        <w:t>Syscall</w:t>
+      </w:r>
+      <w:proofErr w:type="spellEnd"/>
+      <w:r>
+        <w:rPr>
+          <w:lang w:val="en-US"/>
+        </w:rPr>
+        <w:t xml:space="preserve"> </w:t>
+      </w:r>
+      <w:r>
+        <w:rPr>
+          <w:lang w:val="en-US"/>
+        </w:rPr>
+        <w:t>uses $v0 as type of operation and $a0 as the value it performs the operation with.</w:t>
+      </w:r>
+    </w:p>
+    <w:p>
+      <w:pPr>
+        <w:rPr>
+          <w:lang w:val="en-US"/>
+        </w:rPr>
+      </w:pPr>
+      <w:r>
+        <w:rPr>
+          <w:lang w:val="en-US"/>
+        </w:rPr>
+        <w:t xml:space="preserve">Since we in the start of the program perform a </w:t>
+      </w:r>
+      <w:proofErr w:type="spellStart"/>
+      <w:r>
+        <w:rPr>
+          <w:lang w:val="en-US"/>
+        </w:rPr>
+        <w:t>syscall</w:t>
+      </w:r>
+      <w:proofErr w:type="spellEnd"/>
+      <w:r>
+        <w:rPr>
+          <w:lang w:val="en-US"/>
+        </w:rPr>
+        <w:t xml:space="preserve"> with operation number 4 (print string) and argument </w:t>
+      </w:r>
+      <w:proofErr w:type="spellStart"/>
+      <w:r>
+        <w:rPr>
+          <w:lang w:val="en-US"/>
+        </w:rPr>
+        <w:t>timestr</w:t>
+      </w:r>
+      <w:proofErr w:type="spellEnd"/>
+      <w:r>
+        <w:rPr>
+          <w:lang w:val="en-US"/>
+        </w:rPr>
+        <w:t xml:space="preserve"> (address of null-terminated string) the program will print whatever is stored in the memory pointed by </w:t>
+      </w:r>
+      <w:proofErr w:type="spellStart"/>
+      <w:r>
+        <w:rPr>
+          <w:lang w:val="en-US"/>
+        </w:rPr>
+        <w:t>timestr</w:t>
+      </w:r>
+      <w:proofErr w:type="spellEnd"/>
+      <w:r>
+        <w:rPr>
+          <w:lang w:val="en-US"/>
+        </w:rPr>
+        <w:t>.</w:t>
+      </w:r>
+    </w:p>
+    <w:p>
+      <w:pPr>
+        <w:rPr>
+          <w:lang w:val="en-US"/>
+        </w:rPr>
+      </w:pPr>
+    </w:p>
+    <w:p>
+      <w:pPr>
+        <w:rPr>
+          <w:lang w:val="en-US"/>
+        </w:rPr>
+      </w:pPr>
+      <w:r>
+        <w:rPr>
+          <w:noProof/>
+          <w:lang w:eastAsia="sv-SE"/>
+        </w:rPr>
+        <w:drawing>
+          <wp:anchor distT="0" distB="0" distL="114300" distR="114300" simplePos="0" relativeHeight="251667456" behindDoc="0" locked="0" layoutInCell="1" allowOverlap="1" wp14:anchorId="5469F878" wp14:editId="7C4D3D54">
+            <wp:simplePos x="0" y="0"/>
+            <wp:positionH relativeFrom="column">
+              <wp:posOffset>3337</wp:posOffset>
+            </wp:positionH>
+            <wp:positionV relativeFrom="paragraph">
+              <wp:posOffset>3662</wp:posOffset>
+            </wp:positionV>
+            <wp:extent cx="4737100" cy="1143000"/>
+            <wp:effectExtent l="50800" t="50800" r="139700" b="127000"/>
+            <wp:wrapTopAndBottom/>
+            <wp:docPr id="6" name="Bildobjekt 6"/>
+            <wp:cNvGraphicFramePr>
+              <a:graphicFrameLocks xmlns:a="http://schemas.openxmlformats.org/drawingml/2006/main" noChangeAspect="1"/>
+            </wp:cNvGraphicFramePr>
+            <a:graphic xmlns:a="http://schemas.openxmlformats.org/drawingml/2006/main">
+              <a:graphicData uri="http://schemas.openxmlformats.org/drawingml/2006/picture">
+                <pic:pic xmlns:pic="http://schemas.openxmlformats.org/drawingml/2006/picture">
+                  <pic:nvPicPr>
+                    <pic:cNvPr id="6" name="Skärmavbild 2021-02-02 kl. 23.39.07.png"/>
+                    <pic:cNvPicPr/>
+                  </pic:nvPicPr>
+                  <pic:blipFill>
+                    <a:blip r:embed="rId9">
+                      <a:extLst>
+                        <a:ext uri="{28A0092B-C50C-407E-A947-70E740481C1C}">
+                          <a14:useLocalDpi xmlns:a14="http://schemas.microsoft.com/office/drawing/2010/main" val="0"/>
+                        </a:ext>
+                      </a:extLst>
+                    </a:blip>
+                    <a:stretch>
+                      <a:fillRect/>
+                    </a:stretch>
+                  </pic:blipFill>
+                  <pic:spPr>
+                    <a:xfrm>
+                      <a:off x="0" y="0"/>
+                      <a:ext cx="4737100" cy="1143000"/>
+                    </a:xfrm>
+                    <a:prstGeom prst="rect">
+                      <a:avLst/>
+                    </a:prstGeom>
+                    <a:ln>
+                      <a:solidFill>
+                        <a:schemeClr val="tx1"/>
+                      </a:solidFill>
+                    </a:ln>
+                    <a:effectLst>
+                      <a:outerShdw blurRad="50800" dist="38100" dir="2700000" algn="tl" rotWithShape="0">
+                        <a:prstClr val="black">
+                          <a:alpha val="40000"/>
+                        </a:prstClr>
+                      </a:outerShdw>
+                    </a:effectLst>
+                  </pic:spPr>
+                </pic:pic>
+              </a:graphicData>
+            </a:graphic>
+          </wp:anchor>
+        </w:drawing>
+      </w:r>
+      <w:r>
+        <w:rPr>
+          <w:lang w:val="en-US"/>
+        </w:rPr>
+        <w:t xml:space="preserve">Since we through the program update what is stored in the memory location pointed by </w:t>
+      </w:r>
+      <w:proofErr w:type="spellStart"/>
+      <w:r>
+        <w:rPr>
+          <w:lang w:val="en-US"/>
+        </w:rPr>
+        <w:t>timestr</w:t>
+      </w:r>
+      <w:proofErr w:type="spellEnd"/>
+      <w:r>
+        <w:rPr>
+          <w:lang w:val="en-US"/>
+        </w:rPr>
+        <w:t>, the string/time will change with each iteration of the main loop.</w:t>
+      </w:r>
+    </w:p>
+    <w:p>
+      <w:pPr>
+        <w:rPr>
+          <w:lang w:val="en-US"/>
+        </w:rPr>
+      </w:pPr>
+    </w:p>
+    <w:p>
+      <w:pPr>
+        <w:rPr>
+          <w:lang w:val="en-US"/>
+        </w:rPr>
+      </w:pPr>
+    </w:p>
+    <w:p>
+      <w:pPr>
+        <w:rPr>
+          <w:b/>
+          <w:lang w:val="en-US"/>
+        </w:rPr>
+      </w:pPr>
+      <w:r>
+        <w:rPr>
+          <w:b/>
+          <w:lang w:val="en-US"/>
+        </w:rPr>
+        <w:br w:type="page"/>
+      </w:r>
+    </w:p>
+    <w:p>
+      <w:pPr>
+        <w:rPr>
+          <w:b/>
+          <w:lang w:val="en-US"/>
+        </w:rPr>
+      </w:pPr>
+      <w:r>
+        <w:rPr>
+          <w:b/>
+          <w:lang w:val="en-US"/>
+        </w:rPr>
+        <w:t>Task 4</w:t>
+      </w:r>
+    </w:p>
+    <w:p>
+      <w:pPr>
+        <w:rPr>
+          <w:sz w:val="20"/>
+          <w:lang w:val="en-US"/>
+        </w:rPr>
+      </w:pPr>
+      <w:r>
+        <w:rPr>
+          <w:sz w:val="20"/>
+          <w:lang w:val="en-US"/>
+        </w:rPr>
+        <w:t>Note to teachers and students: check that the assembly code matches the C code.</w:t>
+      </w:r>
+    </w:p>
+    <w:p>
+      <w:pPr>
+        <w:rPr>
+          <w:sz w:val="20"/>
+          <w:lang w:val="en-US"/>
+        </w:rPr>
+      </w:pPr>
+      <w:r>
+        <w:rPr>
+          <w:sz w:val="20"/>
+          <w:lang w:val="en-US"/>
+        </w:rPr>
+        <w:t>If the argument value in register $a0 is zero, which instructions in your subroutine are</w:t>
+      </w:r>
+    </w:p>
+    <w:p>
+      <w:pPr>
+        <w:rPr>
+          <w:sz w:val="20"/>
+          <w:lang w:val="en-US"/>
+        </w:rPr>
+      </w:pPr>
+      <w:r>
+        <w:rPr>
+          <w:sz w:val="20"/>
+          <w:lang w:val="en-US"/>
+        </w:rPr>
+        <w:t>executed? How many times each? Why?</w:t>
+      </w:r>
+    </w:p>
+    <w:p>
+      <w:pPr>
+        <w:rPr>
+          <w:sz w:val="20"/>
+          <w:lang w:val="en-US"/>
+        </w:rPr>
+      </w:pPr>
+      <w:r>
+        <w:rPr>
+          <w:sz w:val="20"/>
+          <w:lang w:val="en-US"/>
+        </w:rPr>
+        <w:t>Repeat the previous question for a negative number: -1.</w:t>
+      </w:r>
+    </w:p>
+    <w:p>
+      <w:pPr>
+        <w:rPr>
+          <w:lang w:val="en-US"/>
+        </w:rPr>
+      </w:pPr>
+    </w:p>
+    <w:p>
+      <w:pPr>
+        <w:rPr>
+          <w:lang w:val="en-US"/>
+        </w:rPr>
+      </w:pPr>
+      <w:r>
+        <w:rPr>
+          <w:noProof/>
+          <w:lang w:eastAsia="sv-SE"/>
+        </w:rPr>
+        <w:drawing>
+          <wp:anchor distT="0" distB="0" distL="114300" distR="114300" simplePos="0" relativeHeight="251662336" behindDoc="0" locked="0" layoutInCell="1" allowOverlap="1" wp14:anchorId="43B9D0B5" wp14:editId="2BB71EDE">
             <wp:simplePos x="0" y="0"/>
             <wp:positionH relativeFrom="column">
               <wp:posOffset>2395</wp:posOffset>
@@ -970,7 +1795,7 @@
                     <pic:cNvPicPr/>
                   </pic:nvPicPr>
                   <pic:blipFill>
-                    <a:blip r:embed="rId8">
+                    <a:blip r:embed="rId10">
                       <a:extLst>
                         <a:ext uri="{28A0092B-C50C-407E-A947-70E740481C1C}">
                           <a14:useLocalDpi xmlns:a14="http://schemas.microsoft.com/office/drawing/2010/main" val="0"/>
@@ -1020,41 +1845,217 @@
     <w:p>
       <w:pPr>
         <w:rPr>
-          <w:lang w:val="en-US"/>
-        </w:rPr>
-      </w:pPr>
-    </w:p>
-    <w:p>
-      <w:pPr>
-        <w:rPr>
-          <w:lang w:val="en-US"/>
-        </w:rPr>
-      </w:pPr>
-      <w:r>
-        <w:rPr>
-          <w:lang w:val="en-US"/>
-        </w:rPr>
-        <w:t>INSERT IMAGE</w:t>
-      </w:r>
-    </w:p>
-    <w:p>
-      <w:pPr>
-        <w:rPr>
-          <w:lang w:val="en-US"/>
-        </w:rPr>
-      </w:pPr>
-    </w:p>
-    <w:p>
-      <w:pPr>
-        <w:rPr>
-          <w:lang w:val="en-US"/>
-        </w:rPr>
-      </w:pPr>
-      <w:r>
-        <w:rPr>
-          <w:lang w:val="en-US"/>
-        </w:rPr>
-        <w:t>Asskjnflölm</w:t>
+          <w:i/>
+          <w:lang w:val="en-US"/>
+        </w:rPr>
+      </w:pPr>
+      <w:r>
+        <w:rPr>
+          <w:noProof/>
+          <w:lang w:eastAsia="sv-SE"/>
+        </w:rPr>
+        <w:drawing>
+          <wp:anchor distT="0" distB="0" distL="114300" distR="114300" simplePos="0" relativeHeight="251664384" behindDoc="0" locked="0" layoutInCell="1" allowOverlap="1" wp14:anchorId="5FFDC2A3" wp14:editId="0E5D27E0">
+            <wp:simplePos x="0" y="0"/>
+            <wp:positionH relativeFrom="column">
+              <wp:posOffset>-52070</wp:posOffset>
+            </wp:positionH>
+            <wp:positionV relativeFrom="paragraph">
+              <wp:posOffset>322580</wp:posOffset>
+            </wp:positionV>
+            <wp:extent cx="5755640" cy="2433320"/>
+            <wp:effectExtent l="50800" t="50800" r="137160" b="132080"/>
+            <wp:wrapTopAndBottom/>
+            <wp:docPr id="2" name="Bildobjekt 2"/>
+            <wp:cNvGraphicFramePr>
+              <a:graphicFrameLocks xmlns:a="http://schemas.openxmlformats.org/drawingml/2006/main" noChangeAspect="1"/>
+            </wp:cNvGraphicFramePr>
+            <a:graphic xmlns:a="http://schemas.openxmlformats.org/drawingml/2006/main">
+              <a:graphicData uri="http://schemas.openxmlformats.org/drawingml/2006/picture">
+                <pic:pic xmlns:pic="http://schemas.openxmlformats.org/drawingml/2006/picture">
+                  <pic:nvPicPr>
+                    <pic:cNvPr id="2" name="Skärmavbild 2021-02-02 kl. 00.21.48.png"/>
+                    <pic:cNvPicPr/>
+                  </pic:nvPicPr>
+                  <pic:blipFill>
+                    <a:blip r:embed="rId11">
+                      <a:extLst>
+                        <a:ext uri="{28A0092B-C50C-407E-A947-70E740481C1C}">
+                          <a14:useLocalDpi xmlns:a14="http://schemas.microsoft.com/office/drawing/2010/main" val="0"/>
+                        </a:ext>
+                      </a:extLst>
+                    </a:blip>
+                    <a:stretch>
+                      <a:fillRect/>
+                    </a:stretch>
+                  </pic:blipFill>
+                  <pic:spPr>
+                    <a:xfrm>
+                      <a:off x="0" y="0"/>
+                      <a:ext cx="5755640" cy="2433320"/>
+                    </a:xfrm>
+                    <a:prstGeom prst="rect">
+                      <a:avLst/>
+                    </a:prstGeom>
+                    <a:ln>
+                      <a:solidFill>
+                        <a:schemeClr val="tx1"/>
+                      </a:solidFill>
+                    </a:ln>
+                    <a:effectLst>
+                      <a:outerShdw blurRad="50800" dist="38100" dir="2700000" algn="tl" rotWithShape="0">
+                        <a:prstClr val="black">
+                          <a:alpha val="40000"/>
+                        </a:prstClr>
+                      </a:outerShdw>
+                    </a:effectLst>
+                  </pic:spPr>
+                </pic:pic>
+              </a:graphicData>
+            </a:graphic>
+          </wp:anchor>
+        </w:drawing>
+      </w:r>
+      <w:r>
+        <w:rPr>
+          <w:i/>
+          <w:lang w:val="en-US"/>
+        </w:rPr>
+        <w:t xml:space="preserve">NOTE! In the for loop there should be an </w:t>
+      </w:r>
+      <w:proofErr w:type="spellStart"/>
+      <w:r>
+        <w:rPr>
+          <w:i/>
+          <w:lang w:val="en-US"/>
+        </w:rPr>
+        <w:t>addi</w:t>
+      </w:r>
+      <w:proofErr w:type="spellEnd"/>
+      <w:r>
+        <w:rPr>
+          <w:i/>
+          <w:lang w:val="en-US"/>
+        </w:rPr>
+        <w:t xml:space="preserve"> instead of add.</w:t>
+      </w:r>
+    </w:p>
+    <w:p>
+      <w:pPr>
+        <w:rPr>
+          <w:lang w:val="en-US"/>
+        </w:rPr>
+      </w:pPr>
+    </w:p>
+    <w:p>
+      <w:pPr>
+        <w:rPr>
+          <w:lang w:val="en-US"/>
+        </w:rPr>
+      </w:pPr>
+      <w:r>
+        <w:rPr>
+          <w:lang w:val="en-US"/>
+        </w:rPr>
+        <w:t xml:space="preserve">If the argument $a0 is 0, then the delay subroutine will only execute line 103, 104, 107, 123, 124 (PUSH, move, </w:t>
+      </w:r>
+      <w:proofErr w:type="spellStart"/>
+      <w:r>
+        <w:rPr>
+          <w:lang w:val="en-US"/>
+        </w:rPr>
+        <w:t>ble</w:t>
+      </w:r>
+      <w:proofErr w:type="spellEnd"/>
+      <w:r>
+        <w:rPr>
+          <w:lang w:val="en-US"/>
+        </w:rPr>
+        <w:t xml:space="preserve">, POP, </w:t>
+      </w:r>
+      <w:proofErr w:type="spellStart"/>
+      <w:r>
+        <w:rPr>
+          <w:lang w:val="en-US"/>
+        </w:rPr>
+        <w:t>jr</w:t>
+      </w:r>
+      <w:proofErr w:type="spellEnd"/>
+      <w:r>
+        <w:rPr>
+          <w:lang w:val="en-US"/>
+        </w:rPr>
+        <w:t>) once since we have a conditional branching that checks if the contents in $t1 (Which initially has the argument value) is larger than zero.</w:t>
+      </w:r>
+      <w:r>
+        <w:rPr>
+          <w:lang w:val="en-US"/>
+        </w:rPr>
+        <w:t xml:space="preserve"> If it is zero, that</w:t>
+      </w:r>
+      <w:r>
+        <w:rPr>
+          <w:lang w:val="en-US"/>
+        </w:rPr>
+        <w:t xml:space="preserve"> means that the condition is</w:t>
+      </w:r>
+      <w:r>
+        <w:rPr>
+          <w:lang w:val="en-US"/>
+        </w:rPr>
+        <w:t xml:space="preserve"> met and the program will jump to exit label.</w:t>
+      </w:r>
+    </w:p>
+    <w:p>
+      <w:pPr>
+        <w:rPr>
+          <w:lang w:val="en-US"/>
+        </w:rPr>
+      </w:pPr>
+    </w:p>
+    <w:p>
+      <w:pPr>
+        <w:rPr>
+          <w:lang w:val="en-US"/>
+        </w:rPr>
+      </w:pPr>
+      <w:r>
+        <w:rPr>
+          <w:lang w:val="en-US"/>
+        </w:rPr>
+        <w:t xml:space="preserve">Using -1 as the argument yields the same result. The program will execute </w:t>
+      </w:r>
+      <w:r>
+        <w:rPr>
+          <w:lang w:val="en-US"/>
+        </w:rPr>
+        <w:t>very</w:t>
+      </w:r>
+      <w:r>
+        <w:rPr>
+          <w:lang w:val="en-US"/>
+        </w:rPr>
+        <w:t xml:space="preserve"> fast since it doesn’t loop in the delay subroutine at all.</w:t>
+      </w:r>
+      <w:r>
+        <w:rPr>
+          <w:lang w:val="en-US"/>
+        </w:rPr>
+        <w:t xml:space="preserve"> </w:t>
+      </w:r>
+      <w:proofErr w:type="spellStart"/>
+      <w:r>
+        <w:rPr>
+          <w:lang w:val="en-US"/>
+        </w:rPr>
+        <w:t>Ble</w:t>
+      </w:r>
+      <w:proofErr w:type="spellEnd"/>
+      <w:r>
+        <w:rPr>
+          <w:lang w:val="en-US"/>
+        </w:rPr>
+        <w:t xml:space="preserve"> command checks if argument is less than or equal, so both 0 and -1 are fulfill this and so the code will jump to exit label.</w:t>
       </w:r>
     </w:p>
     <w:p>
@@ -1068,11 +2069,13 @@
       <w:pPr>
         <w:rPr>
           <w:b/>
+          <w:lang w:val="en-US"/>
         </w:rPr>
       </w:pPr>
       <w:r>
         <w:rPr>
           <w:b/>
+          <w:lang w:val="en-US"/>
         </w:rPr>
         <w:t>Task 5</w:t>
       </w:r>
@@ -1090,6 +2093,12 @@
           <w:lang w:val="en-US"/>
         </w:rPr>
       </w:pPr>
+      <w:r>
+        <w:rPr>
+          <w:lang w:val="en-US"/>
+        </w:rPr>
+        <w:t xml:space="preserve">Nothing special here. </w:t>
+      </w:r>
     </w:p>
     <w:p>
       <w:pPr>
@@ -1125,8 +2134,33 @@
           <w:sz w:val="20"/>
           <w:lang w:val="en-US"/>
         </w:rPr>
-        <w:t>What is the effect of the assembler directive .global? Why is the directive particularly</w:t>
-      </w:r>
+        <w:t xml:space="preserve">What is the effect of the assembler </w:t>
+      </w:r>
+      <w:proofErr w:type="gramStart"/>
+      <w:r>
+        <w:rPr>
+          <w:sz w:val="20"/>
+          <w:lang w:val="en-US"/>
+        </w:rPr>
+        <w:t>directive .global</w:t>
+      </w:r>
+      <w:proofErr w:type="gramEnd"/>
+      <w:r>
+        <w:rPr>
+          <w:sz w:val="20"/>
+          <w:lang w:val="en-US"/>
+        </w:rPr>
+        <w:t xml:space="preserve">? Why is the directive </w:t>
+      </w:r>
+      <w:proofErr w:type="gramStart"/>
+      <w:r>
+        <w:rPr>
+          <w:sz w:val="20"/>
+          <w:lang w:val="en-US"/>
+        </w:rPr>
+        <w:t>particularly</w:t>
+      </w:r>
+      <w:proofErr w:type="gramEnd"/>
     </w:p>
     <w:p>
       <w:pPr>
@@ -1156,24 +2190,506 @@
           <w:lang w:val="en-US"/>
         </w:rPr>
       </w:pPr>
-    </w:p>
-    <w:p>
-      <w:pPr>
-        <w:rPr>
-          <w:lang w:val="en-US"/>
-        </w:rPr>
-      </w:pPr>
+      <w:proofErr w:type="gramStart"/>
+      <w:r>
+        <w:rPr>
+          <w:lang w:val="en-US"/>
+        </w:rPr>
+        <w:t>.global</w:t>
+      </w:r>
+      <w:proofErr w:type="gramEnd"/>
+      <w:r>
+        <w:rPr>
+          <w:lang w:val="en-US"/>
+        </w:rPr>
+        <w:t xml:space="preserve"> directive </w:t>
+      </w:r>
+      <w:r>
+        <w:rPr>
+          <w:lang w:val="en-US"/>
+        </w:rPr>
+        <w:t xml:space="preserve">declares a label global, which means that other files can access </w:t>
+      </w:r>
+      <w:r>
+        <w:rPr>
+          <w:lang w:val="en-US"/>
+        </w:rPr>
+        <w:t xml:space="preserve">this label/Refer to this label. This could </w:t>
+      </w:r>
+      <w:proofErr w:type="gramStart"/>
+      <w:r>
+        <w:rPr>
+          <w:lang w:val="en-US"/>
+        </w:rPr>
+        <w:t>be seen as</w:t>
+      </w:r>
+      <w:proofErr w:type="gramEnd"/>
+      <w:r>
+        <w:rPr>
+          <w:lang w:val="en-US"/>
+        </w:rPr>
+        <w:t xml:space="preserve"> “including a function in a package” just like we do in Java.</w:t>
+      </w:r>
+    </w:p>
+    <w:p>
+      <w:pPr>
+        <w:rPr>
+          <w:lang w:val="en-US"/>
+        </w:rPr>
+      </w:pPr>
+    </w:p>
+    <w:p>
+      <w:pPr>
+        <w:rPr>
+          <w:lang w:val="en-US"/>
+        </w:rPr>
+      </w:pPr>
+      <w:r>
+        <w:rPr>
+          <w:lang w:val="en-US"/>
+        </w:rPr>
+        <w:t>“</w:t>
+      </w:r>
+      <w:r>
+        <w:rPr>
+          <w:lang w:val="en-US"/>
+        </w:rPr>
+        <w:t>It is for exporting symbols in your code to where it points in the object code generated. Here you mark _start symbol global so its name is added in the object code (</w:t>
+      </w:r>
+      <w:proofErr w:type="spellStart"/>
+      <w:r>
+        <w:rPr>
+          <w:lang w:val="en-US"/>
+        </w:rPr>
+        <w:t>a.o</w:t>
+      </w:r>
+      <w:proofErr w:type="spellEnd"/>
+      <w:r>
+        <w:rPr>
+          <w:lang w:val="en-US"/>
+        </w:rPr>
+        <w:t>). The linker (</w:t>
+      </w:r>
+      <w:proofErr w:type="spellStart"/>
+      <w:r>
+        <w:rPr>
+          <w:lang w:val="en-US"/>
+        </w:rPr>
+        <w:t>ld</w:t>
+      </w:r>
+      <w:proofErr w:type="spellEnd"/>
+      <w:r>
+        <w:rPr>
+          <w:lang w:val="en-US"/>
+        </w:rPr>
+        <w:t>) can read that symbol in the object code and its value so it knows where to mark as an entry point in the output executable</w:t>
+      </w:r>
+      <w:r>
+        <w:rPr>
+          <w:lang w:val="en-US"/>
+        </w:rPr>
+        <w:t>”</w:t>
+      </w:r>
+    </w:p>
+    <w:p>
+      <w:pPr>
+        <w:rPr>
+          <w:lang w:val="en-US"/>
+        </w:rPr>
+      </w:pPr>
+    </w:p>
+    <w:p>
+      <w:pPr>
+        <w:rPr>
+          <w:lang w:val="en-US"/>
+        </w:rPr>
+      </w:pPr>
+      <w:r>
+        <w:rPr>
+          <w:noProof/>
+          <w:lang w:eastAsia="sv-SE"/>
+        </w:rPr>
+        <w:drawing>
+          <wp:anchor distT="0" distB="0" distL="114300" distR="114300" simplePos="0" relativeHeight="251665408" behindDoc="0" locked="0" layoutInCell="1" allowOverlap="1" wp14:anchorId="158273A9" wp14:editId="39668529">
+            <wp:simplePos x="0" y="0"/>
+            <wp:positionH relativeFrom="column">
+              <wp:posOffset>-48895</wp:posOffset>
+            </wp:positionH>
+            <wp:positionV relativeFrom="paragraph">
+              <wp:posOffset>741045</wp:posOffset>
+            </wp:positionV>
+            <wp:extent cx="5755640" cy="1663700"/>
+            <wp:effectExtent l="50800" t="50800" r="137160" b="139700"/>
+            <wp:wrapTopAndBottom/>
+            <wp:docPr id="3" name="Bildobjekt 3"/>
+            <wp:cNvGraphicFramePr>
+              <a:graphicFrameLocks xmlns:a="http://schemas.openxmlformats.org/drawingml/2006/main" noChangeAspect="1"/>
+            </wp:cNvGraphicFramePr>
+            <a:graphic xmlns:a="http://schemas.openxmlformats.org/drawingml/2006/main">
+              <a:graphicData uri="http://schemas.openxmlformats.org/drawingml/2006/picture">
+                <pic:pic xmlns:pic="http://schemas.openxmlformats.org/drawingml/2006/picture">
+                  <pic:nvPicPr>
+                    <pic:cNvPr id="3" name="Skärmavbild 2021-02-02 kl. 18.42.24.png"/>
+                    <pic:cNvPicPr/>
+                  </pic:nvPicPr>
+                  <pic:blipFill>
+                    <a:blip r:embed="rId12">
+                      <a:extLst>
+                        <a:ext uri="{28A0092B-C50C-407E-A947-70E740481C1C}">
+                          <a14:useLocalDpi xmlns:a14="http://schemas.microsoft.com/office/drawing/2010/main" val="0"/>
+                        </a:ext>
+                      </a:extLst>
+                    </a:blip>
+                    <a:stretch>
+                      <a:fillRect/>
+                    </a:stretch>
+                  </pic:blipFill>
+                  <pic:spPr>
+                    <a:xfrm>
+                      <a:off x="0" y="0"/>
+                      <a:ext cx="5755640" cy="1663700"/>
+                    </a:xfrm>
+                    <a:prstGeom prst="rect">
+                      <a:avLst/>
+                    </a:prstGeom>
+                    <a:ln>
+                      <a:solidFill>
+                        <a:schemeClr val="tx1"/>
+                      </a:solidFill>
+                    </a:ln>
+                    <a:effectLst>
+                      <a:outerShdw blurRad="50800" dist="38100" dir="2700000" algn="tl" rotWithShape="0">
+                        <a:prstClr val="black">
+                          <a:alpha val="40000"/>
+                        </a:prstClr>
+                      </a:outerShdw>
+                    </a:effectLst>
+                  </pic:spPr>
+                </pic:pic>
+              </a:graphicData>
+            </a:graphic>
+          </wp:anchor>
+        </w:drawing>
+      </w:r>
+      <w:r>
+        <w:rPr>
+          <w:lang w:val="en-US"/>
+        </w:rPr>
+        <w:t xml:space="preserve">In this assignment where we </w:t>
+      </w:r>
+      <w:r>
+        <w:rPr>
+          <w:lang w:val="en-US"/>
+        </w:rPr>
+        <w:t xml:space="preserve">use the </w:t>
+      </w:r>
+      <w:r>
+        <w:rPr>
+          <w:lang w:val="en-US"/>
+        </w:rPr>
+        <w:t>make</w:t>
+      </w:r>
+      <w:r>
+        <w:rPr>
+          <w:lang w:val="en-US"/>
+        </w:rPr>
+        <w:t xml:space="preserve"> command with the MCB32Toolchain, the console will throw errors if we didn’t declare our subroutines “delay” and “time2string” as global. </w:t>
+      </w:r>
+      <w:r>
+        <w:rPr>
+          <w:lang w:val="en-US"/>
+        </w:rPr>
+        <w:t xml:space="preserve">This is </w:t>
+      </w:r>
+      <w:proofErr w:type="gramStart"/>
+      <w:r>
+        <w:rPr>
+          <w:lang w:val="en-US"/>
+        </w:rPr>
+        <w:t>due to the fact that</w:t>
+      </w:r>
+      <w:proofErr w:type="gramEnd"/>
+      <w:r>
+        <w:rPr>
+          <w:lang w:val="en-US"/>
+        </w:rPr>
+        <w:t xml:space="preserve"> some other files in time4mips uses these subroutines.</w:t>
+      </w:r>
+      <w:r>
+        <w:rPr>
+          <w:lang w:val="en-US"/>
+        </w:rPr>
+        <w:t xml:space="preserve"> </w:t>
+      </w:r>
+      <w:r>
+        <w:rPr>
+          <w:lang w:val="en-US"/>
+        </w:rPr>
+        <w:t xml:space="preserve"> </w:t>
+      </w:r>
+    </w:p>
+    <w:p>
+      <w:pPr>
+        <w:rPr>
+          <w:lang w:val="en-US"/>
+        </w:rPr>
+      </w:pPr>
+    </w:p>
+    <w:p>
+      <w:pPr>
+        <w:rPr>
+          <w:i/>
+          <w:lang w:val="en-US"/>
+        </w:rPr>
+      </w:pPr>
+      <w:r>
+        <w:rPr>
+          <w:i/>
+          <w:lang w:val="en-US"/>
+        </w:rPr>
+        <w:t>“Most large programs contain more than one file. If the programmer</w:t>
+      </w:r>
     </w:p>
     <w:p>
       <w:pPr>
         <w:rPr>
           <w:b/>
-          <w:lang w:val="en-US"/>
-        </w:rPr>
-      </w:pPr>
+          <w:i/>
+          <w:lang w:val="en-US"/>
+        </w:rPr>
+      </w:pPr>
+      <w:r>
+        <w:rPr>
+          <w:i/>
+          <w:lang w:val="en-US"/>
+        </w:rPr>
+        <w:t>changes only one of the files,</w:t>
+      </w:r>
       <w:r>
         <w:rPr>
           <w:b/>
+          <w:i/>
+          <w:lang w:val="en-US"/>
+        </w:rPr>
+        <w:t xml:space="preserve"> it would be wasteful to recompile and reassemble</w:t>
+      </w:r>
+    </w:p>
+    <w:p>
+      <w:pPr>
+        <w:rPr>
+          <w:i/>
+          <w:lang w:val="en-US"/>
+        </w:rPr>
+      </w:pPr>
+      <w:r>
+        <w:rPr>
+          <w:b/>
+          <w:i/>
+          <w:lang w:val="en-US"/>
+        </w:rPr>
+        <w:t>the other files</w:t>
+      </w:r>
+      <w:r>
+        <w:rPr>
+          <w:i/>
+          <w:lang w:val="en-US"/>
+        </w:rPr>
+        <w:t xml:space="preserve">. </w:t>
+      </w:r>
+      <w:proofErr w:type="gramStart"/>
+      <w:r>
+        <w:rPr>
+          <w:i/>
+          <w:lang w:val="en-US"/>
+        </w:rPr>
+        <w:t>In particular, programs</w:t>
+      </w:r>
+      <w:proofErr w:type="gramEnd"/>
+      <w:r>
+        <w:rPr>
+          <w:i/>
+          <w:lang w:val="en-US"/>
+        </w:rPr>
+        <w:t xml:space="preserve"> often call functions in</w:t>
+      </w:r>
+    </w:p>
+    <w:p>
+      <w:pPr>
+        <w:rPr>
+          <w:i/>
+          <w:lang w:val="en-US"/>
+        </w:rPr>
+      </w:pPr>
+      <w:r>
+        <w:rPr>
+          <w:b/>
+          <w:i/>
+          <w:lang w:val="en-US"/>
+        </w:rPr>
+        <w:t>library files</w:t>
+      </w:r>
+      <w:r>
+        <w:rPr>
+          <w:i/>
+          <w:lang w:val="en-US"/>
+        </w:rPr>
+        <w:t>; these library files almost never change. If a file of high-level</w:t>
+      </w:r>
+    </w:p>
+    <w:p>
+      <w:pPr>
+        <w:rPr>
+          <w:i/>
+          <w:lang w:val="en-US"/>
+        </w:rPr>
+      </w:pPr>
+      <w:r>
+        <w:rPr>
+          <w:i/>
+          <w:lang w:val="en-US"/>
+        </w:rPr>
+        <w:t>code is not changed, the associated object file need not be updated.</w:t>
+      </w:r>
+    </w:p>
+    <w:p>
+      <w:pPr>
+        <w:rPr>
+          <w:i/>
+          <w:lang w:val="en-US"/>
+        </w:rPr>
+      </w:pPr>
+      <w:r>
+        <w:rPr>
+          <w:i/>
+          <w:lang w:val="en-US"/>
+        </w:rPr>
+        <w:t xml:space="preserve">The job of the linker is to combine </w:t>
+      </w:r>
+      <w:proofErr w:type="gramStart"/>
+      <w:r>
+        <w:rPr>
+          <w:i/>
+          <w:lang w:val="en-US"/>
+        </w:rPr>
+        <w:t>all of</w:t>
+      </w:r>
+      <w:proofErr w:type="gramEnd"/>
+      <w:r>
+        <w:rPr>
+          <w:i/>
+          <w:lang w:val="en-US"/>
+        </w:rPr>
+        <w:t xml:space="preserve"> the object files into one</w:t>
+      </w:r>
+    </w:p>
+    <w:p>
+      <w:pPr>
+        <w:rPr>
+          <w:i/>
+          <w:lang w:val="en-US"/>
+        </w:rPr>
+      </w:pPr>
+      <w:r>
+        <w:rPr>
+          <w:i/>
+          <w:lang w:val="en-US"/>
+        </w:rPr>
+        <w:t>machine language file called the executable. The linker relocates the data</w:t>
+      </w:r>
+    </w:p>
+    <w:p>
+      <w:pPr>
+        <w:rPr>
+          <w:i/>
+          <w:lang w:val="en-US"/>
+        </w:rPr>
+      </w:pPr>
+      <w:r>
+        <w:rPr>
+          <w:i/>
+          <w:lang w:val="en-US"/>
+        </w:rPr>
+        <w:t>and instructions in the object files so that they are not all on top of each</w:t>
+      </w:r>
+    </w:p>
+    <w:p>
+      <w:pPr>
+        <w:rPr>
+          <w:b/>
+          <w:i/>
+          <w:lang w:val="en-US"/>
+        </w:rPr>
+      </w:pPr>
+      <w:r>
+        <w:rPr>
+          <w:i/>
+          <w:lang w:val="en-US"/>
+        </w:rPr>
+        <w:t xml:space="preserve">other. It uses the information in the symbol tables </w:t>
+      </w:r>
+      <w:r>
+        <w:rPr>
+          <w:b/>
+          <w:i/>
+          <w:lang w:val="en-US"/>
+        </w:rPr>
+        <w:t>to adjust the addresses</w:t>
+      </w:r>
+    </w:p>
+    <w:p>
+      <w:pPr>
+        <w:rPr>
+          <w:i/>
+          <w:lang w:val="en-US"/>
+        </w:rPr>
+      </w:pPr>
+      <w:r>
+        <w:rPr>
+          <w:b/>
+          <w:i/>
+          <w:lang w:val="en-US"/>
+        </w:rPr>
+        <w:t>of global variables and of labels that are relocated.</w:t>
+      </w:r>
+      <w:r>
+        <w:rPr>
+          <w:i/>
+          <w:lang w:val="en-US"/>
+        </w:rPr>
+        <w:t>”</w:t>
+      </w:r>
+    </w:p>
+    <w:p>
+      <w:pPr>
+        <w:rPr>
+          <w:lang w:val="en-US"/>
+        </w:rPr>
+      </w:pPr>
+    </w:p>
+    <w:p>
+      <w:pPr>
+        <w:rPr>
+          <w:lang w:val="en-US"/>
+        </w:rPr>
+      </w:pPr>
+    </w:p>
+    <w:p>
+      <w:pPr>
+        <w:rPr>
+          <w:lang w:val="en-US"/>
+        </w:rPr>
+      </w:pPr>
+    </w:p>
+    <w:p>
+      <w:pPr>
+        <w:rPr>
+          <w:b/>
+          <w:lang w:val="en-US"/>
+        </w:rPr>
+      </w:pPr>
+      <w:r>
+        <w:rPr>
+          <w:b/>
           <w:lang w:val="en-US"/>
         </w:rPr>
         <w:t>Task 7</w:t>
@@ -1191,7 +2707,23 @@
           <w:sz w:val="20"/>
           <w:lang w:val="en-US"/>
         </w:rPr>
-        <w:t>When you move your code from the simulator to the lab-board, you have to change the</w:t>
+        <w:t xml:space="preserve">When you move your code from the simulator to the lab-board, you </w:t>
+      </w:r>
+      <w:proofErr w:type="gramStart"/>
+      <w:r>
+        <w:rPr>
+          <w:sz w:val="20"/>
+          <w:lang w:val="en-US"/>
+        </w:rPr>
+        <w:t>have to</w:t>
+      </w:r>
+      <w:proofErr w:type="gramEnd"/>
+      <w:r>
+        <w:rPr>
+          <w:sz w:val="20"/>
+          <w:lang w:val="en-US"/>
+        </w:rPr>
+        <w:t xml:space="preserve"> change the</w:t>
       </w:r>
     </w:p>
     <w:p>
@@ -1202,16 +2734,29 @@
         </w:rPr>
         <w:t xml:space="preserve">value of the constant in the delay subroutine to get correct timing. </w:t>
       </w:r>
-      <w:r>
-        <w:rPr>
-          <w:sz w:val="20"/>
-        </w:rPr>
-        <w:t>Why?</w:t>
+      <w:proofErr w:type="spellStart"/>
+      <w:r>
+        <w:rPr>
+          <w:sz w:val="20"/>
+        </w:rPr>
+        <w:t>Why</w:t>
+      </w:r>
+      <w:proofErr w:type="spellEnd"/>
+      <w:r>
+        <w:rPr>
+          <w:sz w:val="20"/>
+        </w:rPr>
+        <w:t>?</w:t>
       </w:r>
     </w:p>
     <w:p/>
-    <w:p/>
-    <w:p/>
+    <w:p>
+      <w:proofErr w:type="spellStart"/>
+      <w:r>
+        <w:t>TBD</w:t>
+      </w:r>
+      <w:proofErr w:type="spellEnd"/>
+    </w:p>
     <w:sectPr>
       <w:pgSz w:w="11900" w:h="16840"/>
       <w:pgMar w:top="1418" w:right="1418" w:bottom="1418" w:left="1418" w:header="709" w:footer="709" w:gutter="0"/>

</xml_diff>

<commit_message>
Added some small changes.
</commit_message>
<xml_diff>
--- a/Labs/Lab 1/Laboratory 1 tasks.docx
+++ b/Labs/Lab 1/Laboratory 1 tasks.docx
@@ -1374,7 +1374,6 @@
         </w:rPr>
         <w:t xml:space="preserve">pointed by $s1 (Which initially has the value of </w:t>
       </w:r>
-      <w:bookmarkStart w:id="0" w:name="_GoBack"/>
       <w:proofErr w:type="spellStart"/>
       <w:r>
         <w:rPr>
@@ -1383,7 +1382,6 @@
         </w:rPr>
         <w:t>timestr</w:t>
       </w:r>
-      <w:bookmarkEnd w:id="0"/>
       <w:proofErr w:type="spellEnd"/>
       <w:r>
         <w:rPr>
@@ -2625,7 +2623,16 @@
           <w:i/>
           <w:lang w:val="en-US"/>
         </w:rPr>
-        <w:t xml:space="preserve">other. It uses the information in the symbol tables </w:t>
+        <w:t>other. It uses the information in the symbol t</w:t>
+      </w:r>
+      <w:bookmarkStart w:id="0" w:name="_GoBack"/>
+      <w:bookmarkEnd w:id="0"/>
+      <w:r>
+        <w:rPr>
+          <w:i/>
+          <w:lang w:val="en-US"/>
+        </w:rPr>
+        <w:t xml:space="preserve">ables </w:t>
       </w:r>
       <w:r>
         <w:rPr>
@@ -2665,6 +2672,66 @@
           <w:lang w:val="en-US"/>
         </w:rPr>
       </w:pPr>
+    </w:p>
+    <w:p>
+      <w:pPr>
+        <w:rPr>
+          <w:i/>
+          <w:lang w:val="en-US"/>
+        </w:rPr>
+      </w:pPr>
+      <w:r>
+        <w:rPr>
+          <w:i/>
+          <w:lang w:val="en-US"/>
+        </w:rPr>
+        <w:t>“The .data and .text keywords are assembler directives that indicate</w:t>
+      </w:r>
+    </w:p>
+    <w:p>
+      <w:pPr>
+        <w:rPr>
+          <w:i/>
+          <w:lang w:val="en-US"/>
+        </w:rPr>
+      </w:pPr>
+      <w:r>
+        <w:rPr>
+          <w:i/>
+          <w:lang w:val="en-US"/>
+        </w:rPr>
+        <w:t>where the text and data segments begin. Labels are used for global variables</w:t>
+      </w:r>
+    </w:p>
+    <w:p>
+      <w:pPr>
+        <w:rPr>
+          <w:i/>
+          <w:lang w:val="en-US"/>
+        </w:rPr>
+      </w:pPr>
+      <w:r>
+        <w:rPr>
+          <w:i/>
+          <w:lang w:val="en-US"/>
+        </w:rPr>
+        <w:t>f, g, and y. Their storage location will be determined by the assembler;</w:t>
+      </w:r>
+    </w:p>
+    <w:p>
+      <w:pPr>
+        <w:rPr>
+          <w:i/>
+          <w:lang w:val="en-US"/>
+        </w:rPr>
+      </w:pPr>
+      <w:r>
+        <w:rPr>
+          <w:i/>
+          <w:lang w:val="en-US"/>
+        </w:rPr>
+        <w:t>for now, they are left as symbols in the code.”</w:t>
+      </w:r>
     </w:p>
     <w:p>
       <w:pPr>

</xml_diff>

<commit_message>
Added final changes after examination.
</commit_message>
<xml_diff>
--- a/Labs/Lab 1/Laboratory 1 tasks.docx
+++ b/Labs/Lab 1/Laboratory 1 tasks.docx
@@ -70,6 +70,12 @@
           <w:lang w:val="en-US"/>
         </w:rPr>
       </w:pPr>
+      <w:r>
+        <w:rPr>
+          <w:lang w:val="en-US"/>
+        </w:rPr>
+        <w:t>https://kth-se.zoom.us/j/61516435200</w:t>
+      </w:r>
     </w:p>
     <w:p>
       <w:pPr>
@@ -2623,206 +2629,205 @@
           <w:i/>
           <w:lang w:val="en-US"/>
         </w:rPr>
-        <w:t>other. It uses the information in the symbol t</w:t>
+        <w:t xml:space="preserve">other. It uses the information in the symbol tables </w:t>
+      </w:r>
+      <w:r>
+        <w:rPr>
+          <w:b/>
+          <w:i/>
+          <w:lang w:val="en-US"/>
+        </w:rPr>
+        <w:t>to adjust the addresses</w:t>
+      </w:r>
+    </w:p>
+    <w:p>
+      <w:pPr>
+        <w:rPr>
+          <w:i/>
+          <w:lang w:val="en-US"/>
+        </w:rPr>
+      </w:pPr>
+      <w:r>
+        <w:rPr>
+          <w:b/>
+          <w:i/>
+          <w:lang w:val="en-US"/>
+        </w:rPr>
+        <w:t>of global variables and of labels that are relocated.</w:t>
+      </w:r>
+      <w:r>
+        <w:rPr>
+          <w:i/>
+          <w:lang w:val="en-US"/>
+        </w:rPr>
+        <w:t>”</w:t>
+      </w:r>
+    </w:p>
+    <w:p>
+      <w:pPr>
+        <w:rPr>
+          <w:lang w:val="en-US"/>
+        </w:rPr>
+      </w:pPr>
+    </w:p>
+    <w:p>
+      <w:pPr>
+        <w:rPr>
+          <w:i/>
+          <w:lang w:val="en-US"/>
+        </w:rPr>
+      </w:pPr>
+      <w:r>
+        <w:rPr>
+          <w:i/>
+          <w:lang w:val="en-US"/>
+        </w:rPr>
+        <w:t>“The .data and .text keywords are assembler directives that indicate</w:t>
+      </w:r>
+    </w:p>
+    <w:p>
+      <w:pPr>
+        <w:rPr>
+          <w:i/>
+          <w:lang w:val="en-US"/>
+        </w:rPr>
+      </w:pPr>
+      <w:r>
+        <w:rPr>
+          <w:i/>
+          <w:lang w:val="en-US"/>
+        </w:rPr>
+        <w:t>where the text and data segments begin. Labels are used for global variables</w:t>
+      </w:r>
+    </w:p>
+    <w:p>
+      <w:pPr>
+        <w:rPr>
+          <w:i/>
+          <w:lang w:val="en-US"/>
+        </w:rPr>
+      </w:pPr>
+      <w:r>
+        <w:rPr>
+          <w:i/>
+          <w:lang w:val="en-US"/>
+        </w:rPr>
+        <w:t>f, g, and y. Their storage location will be determined by the assembler;</w:t>
+      </w:r>
+    </w:p>
+    <w:p>
+      <w:pPr>
+        <w:rPr>
+          <w:i/>
+          <w:lang w:val="en-US"/>
+        </w:rPr>
+      </w:pPr>
+      <w:r>
+        <w:rPr>
+          <w:i/>
+          <w:lang w:val="en-US"/>
+        </w:rPr>
+        <w:t>for now, they are left as symbols in the code.”</w:t>
+      </w:r>
+    </w:p>
+    <w:p>
+      <w:pPr>
+        <w:rPr>
+          <w:lang w:val="en-US"/>
+        </w:rPr>
+      </w:pPr>
+    </w:p>
+    <w:p>
+      <w:pPr>
+        <w:rPr>
+          <w:lang w:val="en-US"/>
+        </w:rPr>
+      </w:pPr>
+    </w:p>
+    <w:p>
+      <w:pPr>
+        <w:rPr>
+          <w:b/>
+          <w:lang w:val="en-US"/>
+        </w:rPr>
+      </w:pPr>
+      <w:r>
+        <w:rPr>
+          <w:b/>
+          <w:lang w:val="en-US"/>
+        </w:rPr>
+        <w:t>Task 7</w:t>
+      </w:r>
+    </w:p>
+    <w:p>
+      <w:pPr>
+        <w:rPr>
+          <w:sz w:val="20"/>
+          <w:lang w:val="en-US"/>
+        </w:rPr>
+      </w:pPr>
+      <w:r>
+        <w:rPr>
+          <w:sz w:val="20"/>
+          <w:lang w:val="en-US"/>
+        </w:rPr>
+        <w:t xml:space="preserve">When you move your code from the simulator to the lab-board, you </w:t>
+      </w:r>
+      <w:proofErr w:type="gramStart"/>
+      <w:r>
+        <w:rPr>
+          <w:sz w:val="20"/>
+          <w:lang w:val="en-US"/>
+        </w:rPr>
+        <w:t>have to</w:t>
+      </w:r>
+      <w:proofErr w:type="gramEnd"/>
+      <w:r>
+        <w:rPr>
+          <w:sz w:val="20"/>
+          <w:lang w:val="en-US"/>
+        </w:rPr>
+        <w:t xml:space="preserve"> change the</w:t>
+      </w:r>
+    </w:p>
+    <w:p>
+      <w:r>
+        <w:rPr>
+          <w:sz w:val="20"/>
+          <w:lang w:val="en-US"/>
+        </w:rPr>
+        <w:t xml:space="preserve">value of the constant in the delay subroutine to get correct timing. </w:t>
+      </w:r>
+      <w:proofErr w:type="spellStart"/>
+      <w:r>
+        <w:rPr>
+          <w:sz w:val="20"/>
+        </w:rPr>
+        <w:t>Why</w:t>
+      </w:r>
+      <w:proofErr w:type="spellEnd"/>
+      <w:r>
+        <w:rPr>
+          <w:sz w:val="20"/>
+        </w:rPr>
+        <w:t>?</w:t>
+      </w:r>
+    </w:p>
+    <w:p/>
+    <w:p>
+      <w:r>
+        <w:t xml:space="preserve">make </w:t>
+      </w:r>
+      <w:proofErr w:type="spellStart"/>
+      <w:r>
+        <w:t>install</w:t>
+      </w:r>
+      <w:proofErr w:type="spellEnd"/>
+      <w:r>
+        <w:t xml:space="preserve"> TTYDEV=/dev/tty.usbserial-A503WFGA</w:t>
       </w:r>
       <w:bookmarkStart w:id="0" w:name="_GoBack"/>
       <w:bookmarkEnd w:id="0"/>
-      <w:r>
-        <w:rPr>
-          <w:i/>
-          <w:lang w:val="en-US"/>
-        </w:rPr>
-        <w:t xml:space="preserve">ables </w:t>
-      </w:r>
-      <w:r>
-        <w:rPr>
-          <w:b/>
-          <w:i/>
-          <w:lang w:val="en-US"/>
-        </w:rPr>
-        <w:t>to adjust the addresses</w:t>
-      </w:r>
-    </w:p>
-    <w:p>
-      <w:pPr>
-        <w:rPr>
-          <w:i/>
-          <w:lang w:val="en-US"/>
-        </w:rPr>
-      </w:pPr>
-      <w:r>
-        <w:rPr>
-          <w:b/>
-          <w:i/>
-          <w:lang w:val="en-US"/>
-        </w:rPr>
-        <w:t>of global variables and of labels that are relocated.</w:t>
-      </w:r>
-      <w:r>
-        <w:rPr>
-          <w:i/>
-          <w:lang w:val="en-US"/>
-        </w:rPr>
-        <w:t>”</w:t>
-      </w:r>
-    </w:p>
-    <w:p>
-      <w:pPr>
-        <w:rPr>
-          <w:lang w:val="en-US"/>
-        </w:rPr>
-      </w:pPr>
-    </w:p>
-    <w:p>
-      <w:pPr>
-        <w:rPr>
-          <w:i/>
-          <w:lang w:val="en-US"/>
-        </w:rPr>
-      </w:pPr>
-      <w:r>
-        <w:rPr>
-          <w:i/>
-          <w:lang w:val="en-US"/>
-        </w:rPr>
-        <w:t>“The .data and .text keywords are assembler directives that indicate</w:t>
-      </w:r>
-    </w:p>
-    <w:p>
-      <w:pPr>
-        <w:rPr>
-          <w:i/>
-          <w:lang w:val="en-US"/>
-        </w:rPr>
-      </w:pPr>
-      <w:r>
-        <w:rPr>
-          <w:i/>
-          <w:lang w:val="en-US"/>
-        </w:rPr>
-        <w:t>where the text and data segments begin. Labels are used for global variables</w:t>
-      </w:r>
-    </w:p>
-    <w:p>
-      <w:pPr>
-        <w:rPr>
-          <w:i/>
-          <w:lang w:val="en-US"/>
-        </w:rPr>
-      </w:pPr>
-      <w:r>
-        <w:rPr>
-          <w:i/>
-          <w:lang w:val="en-US"/>
-        </w:rPr>
-        <w:t>f, g, and y. Their storage location will be determined by the assembler;</w:t>
-      </w:r>
-    </w:p>
-    <w:p>
-      <w:pPr>
-        <w:rPr>
-          <w:i/>
-          <w:lang w:val="en-US"/>
-        </w:rPr>
-      </w:pPr>
-      <w:r>
-        <w:rPr>
-          <w:i/>
-          <w:lang w:val="en-US"/>
-        </w:rPr>
-        <w:t>for now, they are left as symbols in the code.”</w:t>
-      </w:r>
-    </w:p>
-    <w:p>
-      <w:pPr>
-        <w:rPr>
-          <w:lang w:val="en-US"/>
-        </w:rPr>
-      </w:pPr>
-    </w:p>
-    <w:p>
-      <w:pPr>
-        <w:rPr>
-          <w:lang w:val="en-US"/>
-        </w:rPr>
-      </w:pPr>
-    </w:p>
-    <w:p>
-      <w:pPr>
-        <w:rPr>
-          <w:b/>
-          <w:lang w:val="en-US"/>
-        </w:rPr>
-      </w:pPr>
-      <w:r>
-        <w:rPr>
-          <w:b/>
-          <w:lang w:val="en-US"/>
-        </w:rPr>
-        <w:t>Task 7</w:t>
-      </w:r>
-    </w:p>
-    <w:p>
-      <w:pPr>
-        <w:rPr>
-          <w:sz w:val="20"/>
-          <w:lang w:val="en-US"/>
-        </w:rPr>
-      </w:pPr>
-      <w:r>
-        <w:rPr>
-          <w:sz w:val="20"/>
-          <w:lang w:val="en-US"/>
-        </w:rPr>
-        <w:t xml:space="preserve">When you move your code from the simulator to the lab-board, you </w:t>
-      </w:r>
-      <w:proofErr w:type="gramStart"/>
-      <w:r>
-        <w:rPr>
-          <w:sz w:val="20"/>
-          <w:lang w:val="en-US"/>
-        </w:rPr>
-        <w:t>have to</w:t>
-      </w:r>
-      <w:proofErr w:type="gramEnd"/>
-      <w:r>
-        <w:rPr>
-          <w:sz w:val="20"/>
-          <w:lang w:val="en-US"/>
-        </w:rPr>
-        <w:t xml:space="preserve"> change the</w:t>
-      </w:r>
-    </w:p>
-    <w:p>
-      <w:r>
-        <w:rPr>
-          <w:sz w:val="20"/>
-          <w:lang w:val="en-US"/>
-        </w:rPr>
-        <w:t xml:space="preserve">value of the constant in the delay subroutine to get correct timing. </w:t>
-      </w:r>
-      <w:proofErr w:type="spellStart"/>
-      <w:r>
-        <w:rPr>
-          <w:sz w:val="20"/>
-        </w:rPr>
-        <w:t>Why</w:t>
-      </w:r>
-      <w:proofErr w:type="spellEnd"/>
-      <w:r>
-        <w:rPr>
-          <w:sz w:val="20"/>
-        </w:rPr>
-        <w:t>?</w:t>
-      </w:r>
-    </w:p>
-    <w:p/>
-    <w:p>
-      <w:proofErr w:type="spellStart"/>
-      <w:r>
-        <w:t>TBD</w:t>
-      </w:r>
-      <w:proofErr w:type="spellEnd"/>
     </w:p>
     <w:sectPr>
       <w:pgSz w:w="11900" w:h="16840"/>

</xml_diff>